<commit_message>
ingreso del caso de uso
</commit_message>
<xml_diff>
--- a/DOCUMENTO_1.0.docx
+++ b/DOCUMENTO_1.0.docx
@@ -1101,13 +1101,14 @@
         <w:t xml:space="preserve">1.- </w:t>
       </w:r>
       <w:r>
-        <w:t>Que el administrador tenga acceso directo y con acceso seguro(</w:t>
-      </w:r>
-      <w:proofErr w:type="spellStart"/>
-      <w:r>
-        <w:t>login</w:t>
-      </w:r>
-      <w:proofErr w:type="spellEnd"/>
+        <w:t xml:space="preserve">que al entrar al sistema </w:t>
+      </w:r>
+      <w:r>
+        <w:t xml:space="preserve">tenga acceso directo y </w:t>
+      </w:r>
+      <w:r>
+        <w:t>seguro (Login</w:t>
+      </w:r>
       <w:r>
         <w:t>).</w:t>
       </w:r>
@@ -1223,6 +1224,63 @@
       </w:pPr>
       <w:r>
         <w:t>(Agregar imagen de caso de uso)</w:t>
+      </w:r>
+    </w:p>
+    <w:p>
+      <w:pPr>
+        <w:pStyle w:val="Listaconvietas"/>
+        <w:numPr>
+          <w:ilvl w:val="0"/>
+          <w:numId w:val="0"/>
+        </w:numPr>
+        <w:ind w:left="360"/>
+      </w:pPr>
+      <w:r>
+        <w:rPr>
+          <w:noProof/>
+        </w:rPr>
+        <w:lastRenderedPageBreak/>
+        <w:drawing>
+          <wp:inline distT="0" distB="0" distL="0" distR="0" wp14:anchorId="7C0A193B" wp14:editId="35677119">
+            <wp:extent cx="5274945" cy="5783580"/>
+            <wp:effectExtent l="0" t="0" r="1905" b="7620"/>
+            <wp:docPr id="1" name="Imagen 1" descr="Imagen que contiene texto, mapa&#10;&#10;Descripción generada automáticamente"/>
+            <wp:cNvGraphicFramePr>
+              <a:graphicFrameLocks xmlns:a="http://schemas.openxmlformats.org/drawingml/2006/main" noChangeAspect="1"/>
+            </wp:cNvGraphicFramePr>
+            <a:graphic xmlns:a="http://schemas.openxmlformats.org/drawingml/2006/main">
+              <a:graphicData uri="http://schemas.openxmlformats.org/drawingml/2006/picture">
+                <pic:pic xmlns:pic="http://schemas.openxmlformats.org/drawingml/2006/picture">
+                  <pic:nvPicPr>
+                    <pic:cNvPr id="1" name="CASO_DE_USO_SISTEMA_HERBAL_BEE.jpg"/>
+                    <pic:cNvPicPr/>
+                  </pic:nvPicPr>
+                  <pic:blipFill>
+                    <a:blip r:embed="rId12">
+                      <a:extLst>
+                        <a:ext uri="{28A0092B-C50C-407E-A947-70E740481C1C}">
+                          <a14:useLocalDpi xmlns:a14="http://schemas.microsoft.com/office/drawing/2010/main" val="0"/>
+                        </a:ext>
+                      </a:extLst>
+                    </a:blip>
+                    <a:stretch>
+                      <a:fillRect/>
+                    </a:stretch>
+                  </pic:blipFill>
+                  <pic:spPr>
+                    <a:xfrm>
+                      <a:off x="0" y="0"/>
+                      <a:ext cx="5274945" cy="5783580"/>
+                    </a:xfrm>
+                    <a:prstGeom prst="rect">
+                      <a:avLst/>
+                    </a:prstGeom>
+                  </pic:spPr>
+                </pic:pic>
+              </a:graphicData>
+            </a:graphic>
+          </wp:inline>
+        </w:drawing>
       </w:r>
     </w:p>
     <w:p>
@@ -1348,7 +1406,7 @@
                 <w:sz w:val="20"/>
                 <w:szCs w:val="20"/>
               </w:rPr>
-              <w:t>Secretaria</w:t>
+              <w:t>Vendedor</w:t>
             </w:r>
           </w:p>
         </w:tc>
@@ -1444,9 +1502,8 @@
                 <w:szCs w:val="20"/>
               </w:rPr>
               <w:br/>
-              <w:t xml:space="preserve">Este servicio permite a </w:t>
-            </w:r>
-            <w:proofErr w:type="gramStart"/>
+              <w:t xml:space="preserve">Este servicio permite </w:t>
+            </w:r>
             <w:r>
               <w:rPr>
                 <w:rFonts w:ascii="Arial" w:hAnsi="Arial" w:cs="Arial"/>
@@ -1454,9 +1511,8 @@
                 <w:sz w:val="20"/>
                 <w:szCs w:val="20"/>
               </w:rPr>
-              <w:t>un la secretaria</w:t>
-            </w:r>
-            <w:proofErr w:type="gramEnd"/>
+              <w:t>que el vendedor</w:t>
+            </w:r>
             <w:r>
               <w:rPr>
                 <w:rFonts w:ascii="Arial" w:hAnsi="Arial" w:cs="Arial"/>
@@ -1464,7 +1520,25 @@
                 <w:sz w:val="20"/>
                 <w:szCs w:val="20"/>
               </w:rPr>
-              <w:t xml:space="preserve"> agendar por la disponibilidad de horas, reservar atención kinesiologica de control de paciente.</w:t>
+              <w:t xml:space="preserve"> </w:t>
+            </w:r>
+            <w:r>
+              <w:rPr>
+                <w:rFonts w:ascii="Arial" w:hAnsi="Arial" w:cs="Arial"/>
+                <w:color w:val="283769"/>
+                <w:sz w:val="20"/>
+                <w:szCs w:val="20"/>
+              </w:rPr>
+              <w:t>pueda tener mejor a todos los clientes son sus datos y sus respectivos pedidos</w:t>
+            </w:r>
+            <w:r>
+              <w:rPr>
+                <w:rFonts w:ascii="Arial" w:hAnsi="Arial" w:cs="Arial"/>
+                <w:color w:val="283769"/>
+                <w:sz w:val="20"/>
+                <w:szCs w:val="20"/>
+              </w:rPr>
+              <w:t>.</w:t>
             </w:r>
             <w:r>
               <w:rPr>
@@ -1526,7 +1600,6 @@
                 <w:sz w:val="20"/>
                 <w:szCs w:val="20"/>
               </w:rPr>
-              <w:lastRenderedPageBreak/>
               <w:t>Reagendar hora control:</w:t>
             </w:r>
             <w:r>
@@ -1556,6 +1629,15 @@
                 <w:szCs w:val="20"/>
               </w:rPr>
               <w:br/>
+            </w:r>
+            <w:r>
+              <w:rPr>
+                <w:rFonts w:ascii="Arial" w:hAnsi="Arial" w:cs="Arial"/>
+                <w:color w:val="283769"/>
+                <w:sz w:val="20"/>
+                <w:szCs w:val="20"/>
+              </w:rPr>
+              <w:lastRenderedPageBreak/>
               <w:t>Las operaciones de este caso de uso: la secretaria reserva una hora de control; el sistema notifica con una alerta la hora reserva</w:t>
             </w:r>
             <w:r>
@@ -2797,7 +2879,7 @@
     </w:p>
     <w:p/>
     <w:sectPr>
-      <w:footerReference w:type="default" r:id="rId12"/>
+      <w:footerReference w:type="default" r:id="rId13"/>
       <w:pgSz w:w="11907" w:h="16839"/>
       <w:pgMar w:top="1440" w:right="1800" w:bottom="1440" w:left="1800" w:header="720" w:footer="720" w:gutter="0"/>
       <w:pgNumType w:start="1"/>

</xml_diff>

<commit_message>
iniciando administrador con los descriptores de caso de uso
</commit_message>
<xml_diff>
--- a/DOCUMENTO_1.0.docx
+++ b/DOCUMENTO_1.0.docx
@@ -1158,7 +1158,10 @@
         <w:t>4.-</w:t>
       </w:r>
       <w:r>
-        <w:t>editar o actualizar los datos de los clientes</w:t>
+        <w:t>E</w:t>
+      </w:r>
+      <w:r>
+        <w:t>ditar o actualizar los datos de los clientes</w:t>
       </w:r>
     </w:p>
     <w:p>
@@ -1174,7 +1177,10 @@
         <w:t>5.-</w:t>
       </w:r>
       <w:r>
-        <w:t>eliminar un cliente que no requiera más del servicio.</w:t>
+        <w:t>E</w:t>
+      </w:r>
+      <w:r>
+        <w:t>liminar un cliente que no requiera más del servicio.</w:t>
       </w:r>
     </w:p>
     <w:p>
@@ -1241,10 +1247,10 @@
         </w:rPr>
         <w:lastRenderedPageBreak/>
         <w:drawing>
-          <wp:inline distT="0" distB="0" distL="0" distR="0" wp14:anchorId="7C0A193B" wp14:editId="35677119">
-            <wp:extent cx="5274945" cy="5783580"/>
-            <wp:effectExtent l="0" t="0" r="1905" b="7620"/>
-            <wp:docPr id="1" name="Imagen 1" descr="Imagen que contiene texto, mapa&#10;&#10;Descripción generada automáticamente"/>
+          <wp:inline distT="0" distB="0" distL="0" distR="0" wp14:anchorId="7C0A193B" wp14:editId="5F39ABC0">
+            <wp:extent cx="5274945" cy="5783284"/>
+            <wp:effectExtent l="0" t="0" r="1905" b="8255"/>
+            <wp:docPr id="1" name="Imagen 1"/>
             <wp:cNvGraphicFramePr>
               <a:graphicFrameLocks xmlns:a="http://schemas.openxmlformats.org/drawingml/2006/main" noChangeAspect="1"/>
             </wp:cNvGraphicFramePr>
@@ -1270,7 +1276,7 @@
                   <pic:spPr>
                     <a:xfrm>
                       <a:off x="0" y="0"/>
-                      <a:ext cx="5274945" cy="5783580"/>
+                      <a:ext cx="5274945" cy="5783284"/>
                     </a:xfrm>
                     <a:prstGeom prst="rect">
                       <a:avLst/>
@@ -1297,16 +1303,75 @@
       <w:pPr>
         <w:pStyle w:val="Ttulo2"/>
       </w:pPr>
+    </w:p>
+    <w:p>
+      <w:pPr>
+        <w:pStyle w:val="Ttulo2"/>
+      </w:pPr>
+    </w:p>
+    <w:p>
+      <w:pPr>
+        <w:pStyle w:val="Ttulo2"/>
+      </w:pPr>
+    </w:p>
+    <w:p>
+      <w:pPr>
+        <w:pStyle w:val="Ttulo2"/>
+      </w:pPr>
+    </w:p>
+    <w:p>
+      <w:pPr>
+        <w:pStyle w:val="Ttulo2"/>
+      </w:pPr>
+    </w:p>
+    <w:p>
+      <w:pPr>
+        <w:rPr>
+          <w:lang w:val="es-ES" w:eastAsia="ja-JP"/>
+        </w:rPr>
+      </w:pPr>
+    </w:p>
+    <w:p>
+      <w:pPr>
+        <w:pStyle w:val="Ttulo2"/>
+      </w:pPr>
+    </w:p>
+    <w:p>
+      <w:pPr>
+        <w:pStyle w:val="Ttulo2"/>
+      </w:pPr>
+    </w:p>
+    <w:p>
+      <w:pPr>
+        <w:pStyle w:val="Ttulo2"/>
+      </w:pPr>
+    </w:p>
+    <w:p>
+      <w:pPr>
+        <w:pStyle w:val="Ttulo2"/>
+      </w:pPr>
+    </w:p>
+    <w:p>
+      <w:pPr>
+        <w:pStyle w:val="Ttulo2"/>
+      </w:pPr>
       <w:r>
         <w:t>Interfaces</w:t>
       </w:r>
       <w:r>
         <w:t xml:space="preserve"> (crear para cada caso)</w:t>
       </w:r>
+    </w:p>
+    <w:p>
+      <w:pPr>
+        <w:rPr>
+          <w:lang w:val="es-ES" w:eastAsia="ja-JP"/>
+        </w:rPr>
+      </w:pPr>
     </w:p>
     <w:tbl>
       <w:tblPr>
-        <w:tblW w:w="0" w:type="auto"/>
+        <w:tblW w:w="8711" w:type="dxa"/>
         <w:tblBorders>
           <w:top w:val="outset" w:sz="6" w:space="0" w:color="888888"/>
           <w:left w:val="outset" w:sz="6" w:space="0" w:color="888888"/>
@@ -1323,16 +1388,16 @@
         <w:tblLook w:val="04A0" w:firstRow="1" w:lastRow="0" w:firstColumn="1" w:lastColumn="0" w:noHBand="0" w:noVBand="1"/>
       </w:tblPr>
       <w:tblGrid>
-        <w:gridCol w:w="1675"/>
-        <w:gridCol w:w="6616"/>
+        <w:gridCol w:w="1748"/>
+        <w:gridCol w:w="6963"/>
       </w:tblGrid>
       <w:tr>
         <w:trPr>
-          <w:trHeight w:val="270"/>
+          <w:trHeight w:val="275"/>
         </w:trPr>
         <w:tc>
           <w:tcPr>
-            <w:tcW w:w="2175" w:type="dxa"/>
+            <w:tcW w:w="1748" w:type="dxa"/>
             <w:tcBorders>
               <w:top w:val="outset" w:sz="6" w:space="0" w:color="auto"/>
               <w:left w:val="outset" w:sz="6" w:space="0" w:color="auto"/>
@@ -1374,7 +1439,7 @@
         </w:tc>
         <w:tc>
           <w:tcPr>
-            <w:tcW w:w="10275" w:type="dxa"/>
+            <w:tcW w:w="6963" w:type="dxa"/>
             <w:tcBorders>
               <w:top w:val="outset" w:sz="6" w:space="0" w:color="auto"/>
               <w:left w:val="outset" w:sz="6" w:space="0" w:color="auto"/>
@@ -1406,18 +1471,29 @@
                 <w:sz w:val="20"/>
                 <w:szCs w:val="20"/>
               </w:rPr>
-              <w:t>Vendedor</w:t>
-            </w:r>
+              <w:t xml:space="preserve">Administrador </w:t>
+            </w:r>
+            <w:proofErr w:type="gramStart"/>
+            <w:r>
+              <w:rPr>
+                <w:rFonts w:ascii="Arial" w:hAnsi="Arial" w:cs="Arial"/>
+                <w:color w:val="283769"/>
+                <w:sz w:val="20"/>
+                <w:szCs w:val="20"/>
+              </w:rPr>
+              <w:t>Jefe</w:t>
+            </w:r>
+            <w:proofErr w:type="gramEnd"/>
           </w:p>
         </w:tc>
       </w:tr>
       <w:tr>
         <w:trPr>
-          <w:trHeight w:val="1395"/>
+          <w:trHeight w:val="1425"/>
         </w:trPr>
         <w:tc>
           <w:tcPr>
-            <w:tcW w:w="2175" w:type="dxa"/>
+            <w:tcW w:w="1748" w:type="dxa"/>
             <w:tcBorders>
               <w:top w:val="outset" w:sz="6" w:space="0" w:color="auto"/>
               <w:left w:val="outset" w:sz="6" w:space="0" w:color="auto"/>
@@ -1457,7 +1533,7 @@
         </w:tc>
         <w:tc>
           <w:tcPr>
-            <w:tcW w:w="10275" w:type="dxa"/>
+            <w:tcW w:w="6963" w:type="dxa"/>
             <w:tcBorders>
               <w:top w:val="outset" w:sz="6" w:space="0" w:color="auto"/>
               <w:left w:val="outset" w:sz="6" w:space="0" w:color="auto"/>
@@ -1492,7 +1568,791 @@
                 <w:sz w:val="20"/>
                 <w:szCs w:val="20"/>
               </w:rPr>
-              <w:t>Control agenda Kinesiologo</w:t>
+              <w:t>Inicio de Sesión</w:t>
+            </w:r>
+            <w:r>
+              <w:rPr>
+                <w:rFonts w:ascii="Arial" w:hAnsi="Arial" w:cs="Arial"/>
+                <w:color w:val="283769"/>
+                <w:sz w:val="20"/>
+                <w:szCs w:val="20"/>
+              </w:rPr>
+              <w:t>.</w:t>
+            </w:r>
+          </w:p>
+          <w:p>
+            <w:pPr>
+              <w:rPr>
+                <w:rFonts w:ascii="Arial" w:hAnsi="Arial" w:cs="Arial"/>
+                <w:color w:val="283769"/>
+                <w:sz w:val="20"/>
+                <w:szCs w:val="20"/>
+              </w:rPr>
+            </w:pPr>
+            <w:r>
+              <w:rPr>
+                <w:rFonts w:ascii="Arial" w:hAnsi="Arial" w:cs="Arial"/>
+                <w:noProof/>
+                <w:color w:val="283769"/>
+                <w:sz w:val="20"/>
+                <w:szCs w:val="20"/>
+              </w:rPr>
+              <w:pict w14:anchorId="73D9DFBA">
+                <v:rect id="_x0000_i1093" style="width:415.4pt;height:.05pt" o:hrpct="940" o:hralign="center" o:hrstd="t" o:hrnoshade="t" o:hr="t" fillcolor="#c7c7c7" stroked="f"/>
+              </w:pict>
+            </w:r>
+          </w:p>
+        </w:tc>
+      </w:tr>
+      <w:tr>
+        <w:trPr>
+          <w:trHeight w:val="1425"/>
+        </w:trPr>
+        <w:tc>
+          <w:tcPr>
+            <w:tcW w:w="1748" w:type="dxa"/>
+            <w:tcBorders>
+              <w:top w:val="outset" w:sz="6" w:space="0" w:color="auto"/>
+              <w:left w:val="outset" w:sz="6" w:space="0" w:color="auto"/>
+              <w:bottom w:val="outset" w:sz="6" w:space="0" w:color="auto"/>
+              <w:right w:val="outset" w:sz="6" w:space="0" w:color="auto"/>
+            </w:tcBorders>
+            <w:shd w:val="clear" w:color="auto" w:fill="FFFFFF"/>
+            <w:tcMar>
+              <w:top w:w="15" w:type="dxa"/>
+              <w:left w:w="60" w:type="dxa"/>
+              <w:bottom w:w="15" w:type="dxa"/>
+              <w:right w:w="60" w:type="dxa"/>
+            </w:tcMar>
+          </w:tcPr>
+          <w:p>
+            <w:pPr>
+              <w:rPr>
+                <w:rFonts w:ascii="Arial" w:hAnsi="Arial" w:cs="Arial"/>
+                <w:b/>
+                <w:bCs/>
+                <w:color w:val="283769"/>
+                <w:sz w:val="20"/>
+                <w:szCs w:val="20"/>
+              </w:rPr>
+            </w:pPr>
+            <w:r>
+              <w:rPr>
+                <w:rFonts w:ascii="Arial" w:hAnsi="Arial" w:cs="Arial"/>
+                <w:b/>
+                <w:bCs/>
+                <w:color w:val="283769"/>
+                <w:sz w:val="20"/>
+                <w:szCs w:val="20"/>
+              </w:rPr>
+              <w:t>Caso de Uso</w:t>
+            </w:r>
+          </w:p>
+        </w:tc>
+        <w:tc>
+          <w:tcPr>
+            <w:tcW w:w="6963" w:type="dxa"/>
+            <w:tcBorders>
+              <w:top w:val="outset" w:sz="6" w:space="0" w:color="auto"/>
+              <w:left w:val="outset" w:sz="6" w:space="0" w:color="auto"/>
+              <w:bottom w:val="outset" w:sz="6" w:space="0" w:color="auto"/>
+              <w:right w:val="outset" w:sz="6" w:space="0" w:color="auto"/>
+            </w:tcBorders>
+            <w:shd w:val="clear" w:color="auto" w:fill="FFFFFF"/>
+            <w:tcMar>
+              <w:top w:w="15" w:type="dxa"/>
+              <w:left w:w="60" w:type="dxa"/>
+              <w:bottom w:w="15" w:type="dxa"/>
+              <w:right w:w="60" w:type="dxa"/>
+            </w:tcMar>
+          </w:tcPr>
+          <w:p>
+            <w:pPr>
+              <w:spacing w:after="240"/>
+              <w:rPr>
+                <w:rFonts w:ascii="Arial" w:hAnsi="Arial" w:cs="Arial"/>
+                <w:b/>
+                <w:bCs/>
+                <w:color w:val="283769"/>
+                <w:sz w:val="20"/>
+                <w:szCs w:val="20"/>
+              </w:rPr>
+            </w:pPr>
+            <w:r>
+              <w:rPr>
+                <w:rFonts w:ascii="Arial" w:hAnsi="Arial" w:cs="Arial"/>
+                <w:b/>
+                <w:bCs/>
+                <w:color w:val="283769"/>
+                <w:sz w:val="20"/>
+                <w:szCs w:val="20"/>
+              </w:rPr>
+              <w:t>Consulta de Cliente</w:t>
+            </w:r>
+          </w:p>
+          <w:p>
+            <w:pPr>
+              <w:spacing w:after="240"/>
+              <w:rPr>
+                <w:rFonts w:ascii="Arial" w:hAnsi="Arial" w:cs="Arial"/>
+                <w:b/>
+                <w:bCs/>
+                <w:color w:val="283769"/>
+                <w:sz w:val="20"/>
+                <w:szCs w:val="20"/>
+              </w:rPr>
+            </w:pPr>
+            <w:r>
+              <w:rPr>
+                <w:rFonts w:ascii="Arial" w:hAnsi="Arial" w:cs="Arial"/>
+                <w:noProof/>
+                <w:color w:val="283769"/>
+                <w:sz w:val="20"/>
+                <w:szCs w:val="20"/>
+              </w:rPr>
+              <w:pict w14:anchorId="0868CD59">
+                <v:rect id="_x0000_i1094" style="width:380.45pt;height:.25pt" o:hrpct="916" o:hralign="center" o:hrstd="t" o:hrnoshade="t" o:hr="t" fillcolor="#c7c7c7" stroked="f"/>
+              </w:pict>
+            </w:r>
+          </w:p>
+        </w:tc>
+      </w:tr>
+      <w:tr>
+        <w:trPr>
+          <w:trHeight w:val="1425"/>
+        </w:trPr>
+        <w:tc>
+          <w:tcPr>
+            <w:tcW w:w="1748" w:type="dxa"/>
+            <w:tcBorders>
+              <w:top w:val="outset" w:sz="6" w:space="0" w:color="auto"/>
+              <w:left w:val="outset" w:sz="6" w:space="0" w:color="auto"/>
+              <w:bottom w:val="outset" w:sz="6" w:space="0" w:color="auto"/>
+              <w:right w:val="outset" w:sz="6" w:space="0" w:color="auto"/>
+            </w:tcBorders>
+            <w:shd w:val="clear" w:color="auto" w:fill="FFFFFF"/>
+            <w:tcMar>
+              <w:top w:w="15" w:type="dxa"/>
+              <w:left w:w="60" w:type="dxa"/>
+              <w:bottom w:w="15" w:type="dxa"/>
+              <w:right w:w="60" w:type="dxa"/>
+            </w:tcMar>
+          </w:tcPr>
+          <w:p>
+            <w:pPr>
+              <w:rPr>
+                <w:rFonts w:ascii="Arial" w:hAnsi="Arial" w:cs="Arial"/>
+                <w:b/>
+                <w:bCs/>
+                <w:color w:val="283769"/>
+                <w:sz w:val="20"/>
+                <w:szCs w:val="20"/>
+              </w:rPr>
+            </w:pPr>
+            <w:r>
+              <w:rPr>
+                <w:rFonts w:ascii="Arial" w:hAnsi="Arial" w:cs="Arial"/>
+                <w:b/>
+                <w:bCs/>
+                <w:color w:val="283769"/>
+                <w:sz w:val="20"/>
+                <w:szCs w:val="20"/>
+              </w:rPr>
+              <w:t>Caso de Uso</w:t>
+            </w:r>
+          </w:p>
+        </w:tc>
+        <w:tc>
+          <w:tcPr>
+            <w:tcW w:w="6963" w:type="dxa"/>
+            <w:tcBorders>
+              <w:top w:val="outset" w:sz="6" w:space="0" w:color="auto"/>
+              <w:left w:val="outset" w:sz="6" w:space="0" w:color="auto"/>
+              <w:bottom w:val="outset" w:sz="6" w:space="0" w:color="auto"/>
+              <w:right w:val="outset" w:sz="6" w:space="0" w:color="auto"/>
+            </w:tcBorders>
+            <w:shd w:val="clear" w:color="auto" w:fill="FFFFFF"/>
+            <w:tcMar>
+              <w:top w:w="15" w:type="dxa"/>
+              <w:left w:w="60" w:type="dxa"/>
+              <w:bottom w:w="15" w:type="dxa"/>
+              <w:right w:w="60" w:type="dxa"/>
+            </w:tcMar>
+          </w:tcPr>
+          <w:p>
+            <w:pPr>
+              <w:spacing w:after="240"/>
+              <w:rPr>
+                <w:rFonts w:ascii="Arial" w:hAnsi="Arial" w:cs="Arial"/>
+                <w:b/>
+                <w:bCs/>
+                <w:color w:val="283769"/>
+                <w:sz w:val="20"/>
+                <w:szCs w:val="20"/>
+              </w:rPr>
+            </w:pPr>
+            <w:r>
+              <w:rPr>
+                <w:rFonts w:ascii="Arial" w:hAnsi="Arial" w:cs="Arial"/>
+                <w:b/>
+                <w:bCs/>
+                <w:color w:val="283769"/>
+                <w:sz w:val="20"/>
+                <w:szCs w:val="20"/>
+              </w:rPr>
+              <w:t>Registro de cliente</w:t>
+            </w:r>
+          </w:p>
+          <w:p>
+            <w:pPr>
+              <w:spacing w:after="240"/>
+              <w:rPr>
+                <w:rFonts w:ascii="Arial" w:hAnsi="Arial" w:cs="Arial"/>
+                <w:b/>
+                <w:bCs/>
+                <w:color w:val="283769"/>
+                <w:sz w:val="20"/>
+                <w:szCs w:val="20"/>
+              </w:rPr>
+            </w:pPr>
+            <w:r>
+              <w:rPr>
+                <w:rFonts w:ascii="Arial" w:hAnsi="Arial" w:cs="Arial"/>
+                <w:color w:val="283769"/>
+                <w:sz w:val="20"/>
+                <w:szCs w:val="20"/>
+              </w:rPr>
+              <w:t xml:space="preserve"> </w:t>
+            </w:r>
+          </w:p>
+        </w:tc>
+      </w:tr>
+      <w:tr>
+        <w:trPr>
+          <w:trHeight w:val="1425"/>
+        </w:trPr>
+        <w:tc>
+          <w:tcPr>
+            <w:tcW w:w="1748" w:type="dxa"/>
+            <w:tcBorders>
+              <w:top w:val="outset" w:sz="6" w:space="0" w:color="auto"/>
+              <w:left w:val="outset" w:sz="6" w:space="0" w:color="auto"/>
+              <w:bottom w:val="outset" w:sz="6" w:space="0" w:color="auto"/>
+              <w:right w:val="outset" w:sz="6" w:space="0" w:color="auto"/>
+            </w:tcBorders>
+            <w:shd w:val="clear" w:color="auto" w:fill="FFFFFF"/>
+            <w:tcMar>
+              <w:top w:w="15" w:type="dxa"/>
+              <w:left w:w="60" w:type="dxa"/>
+              <w:bottom w:w="15" w:type="dxa"/>
+              <w:right w:w="60" w:type="dxa"/>
+            </w:tcMar>
+          </w:tcPr>
+          <w:p>
+            <w:pPr>
+              <w:rPr>
+                <w:rFonts w:ascii="Arial" w:hAnsi="Arial" w:cs="Arial"/>
+                <w:b/>
+                <w:bCs/>
+                <w:color w:val="283769"/>
+                <w:sz w:val="20"/>
+                <w:szCs w:val="20"/>
+              </w:rPr>
+            </w:pPr>
+            <w:r>
+              <w:rPr>
+                <w:rFonts w:ascii="Arial" w:hAnsi="Arial" w:cs="Arial"/>
+                <w:b/>
+                <w:bCs/>
+                <w:color w:val="283769"/>
+                <w:sz w:val="20"/>
+                <w:szCs w:val="20"/>
+              </w:rPr>
+              <w:t>Caso de Uso</w:t>
+            </w:r>
+          </w:p>
+        </w:tc>
+        <w:tc>
+          <w:tcPr>
+            <w:tcW w:w="6963" w:type="dxa"/>
+            <w:tcBorders>
+              <w:top w:val="outset" w:sz="6" w:space="0" w:color="auto"/>
+              <w:left w:val="outset" w:sz="6" w:space="0" w:color="auto"/>
+              <w:bottom w:val="outset" w:sz="6" w:space="0" w:color="auto"/>
+              <w:right w:val="outset" w:sz="6" w:space="0" w:color="auto"/>
+            </w:tcBorders>
+            <w:shd w:val="clear" w:color="auto" w:fill="FFFFFF"/>
+            <w:tcMar>
+              <w:top w:w="15" w:type="dxa"/>
+              <w:left w:w="60" w:type="dxa"/>
+              <w:bottom w:w="15" w:type="dxa"/>
+              <w:right w:w="60" w:type="dxa"/>
+            </w:tcMar>
+          </w:tcPr>
+          <w:p>
+            <w:pPr>
+              <w:spacing w:after="240"/>
+              <w:rPr>
+                <w:rFonts w:ascii="Arial" w:hAnsi="Arial" w:cs="Arial"/>
+                <w:b/>
+                <w:bCs/>
+                <w:color w:val="283769"/>
+                <w:sz w:val="20"/>
+                <w:szCs w:val="20"/>
+              </w:rPr>
+            </w:pPr>
+            <w:r>
+              <w:rPr>
+                <w:rFonts w:ascii="Arial" w:hAnsi="Arial" w:cs="Arial"/>
+                <w:b/>
+                <w:bCs/>
+                <w:color w:val="283769"/>
+                <w:sz w:val="20"/>
+                <w:szCs w:val="20"/>
+              </w:rPr>
+              <w:t>Actualizar Cliente</w:t>
+            </w:r>
+          </w:p>
+          <w:p>
+            <w:pPr>
+              <w:spacing w:after="240"/>
+              <w:rPr>
+                <w:rFonts w:ascii="Arial" w:hAnsi="Arial" w:cs="Arial"/>
+                <w:b/>
+                <w:bCs/>
+                <w:color w:val="283769"/>
+                <w:sz w:val="20"/>
+                <w:szCs w:val="20"/>
+              </w:rPr>
+            </w:pPr>
+          </w:p>
+        </w:tc>
+      </w:tr>
+      <w:tr>
+        <w:trPr>
+          <w:trHeight w:val="1425"/>
+        </w:trPr>
+        <w:tc>
+          <w:tcPr>
+            <w:tcW w:w="1748" w:type="dxa"/>
+            <w:tcBorders>
+              <w:top w:val="outset" w:sz="6" w:space="0" w:color="auto"/>
+              <w:left w:val="outset" w:sz="6" w:space="0" w:color="auto"/>
+              <w:bottom w:val="outset" w:sz="6" w:space="0" w:color="auto"/>
+              <w:right w:val="outset" w:sz="6" w:space="0" w:color="auto"/>
+            </w:tcBorders>
+            <w:shd w:val="clear" w:color="auto" w:fill="FFFFFF"/>
+            <w:tcMar>
+              <w:top w:w="15" w:type="dxa"/>
+              <w:left w:w="60" w:type="dxa"/>
+              <w:bottom w:w="15" w:type="dxa"/>
+              <w:right w:w="60" w:type="dxa"/>
+            </w:tcMar>
+          </w:tcPr>
+          <w:p>
+            <w:pPr>
+              <w:rPr>
+                <w:rFonts w:ascii="Arial" w:hAnsi="Arial" w:cs="Arial"/>
+                <w:b/>
+                <w:bCs/>
+                <w:color w:val="283769"/>
+                <w:sz w:val="20"/>
+                <w:szCs w:val="20"/>
+              </w:rPr>
+            </w:pPr>
+            <w:r>
+              <w:rPr>
+                <w:rFonts w:ascii="Arial" w:hAnsi="Arial" w:cs="Arial"/>
+                <w:b/>
+                <w:bCs/>
+                <w:color w:val="283769"/>
+                <w:sz w:val="20"/>
+                <w:szCs w:val="20"/>
+              </w:rPr>
+              <w:t>Caso de Uso</w:t>
+            </w:r>
+          </w:p>
+        </w:tc>
+        <w:tc>
+          <w:tcPr>
+            <w:tcW w:w="6963" w:type="dxa"/>
+            <w:tcBorders>
+              <w:top w:val="outset" w:sz="6" w:space="0" w:color="auto"/>
+              <w:left w:val="outset" w:sz="6" w:space="0" w:color="auto"/>
+              <w:bottom w:val="outset" w:sz="6" w:space="0" w:color="auto"/>
+              <w:right w:val="outset" w:sz="6" w:space="0" w:color="auto"/>
+            </w:tcBorders>
+            <w:shd w:val="clear" w:color="auto" w:fill="FFFFFF"/>
+            <w:tcMar>
+              <w:top w:w="15" w:type="dxa"/>
+              <w:left w:w="60" w:type="dxa"/>
+              <w:bottom w:w="15" w:type="dxa"/>
+              <w:right w:w="60" w:type="dxa"/>
+            </w:tcMar>
+          </w:tcPr>
+          <w:p>
+            <w:pPr>
+              <w:spacing w:after="240"/>
+              <w:rPr>
+                <w:rFonts w:ascii="Arial" w:hAnsi="Arial" w:cs="Arial"/>
+                <w:b/>
+                <w:bCs/>
+                <w:color w:val="283769"/>
+                <w:sz w:val="20"/>
+                <w:szCs w:val="20"/>
+              </w:rPr>
+            </w:pPr>
+            <w:r>
+              <w:rPr>
+                <w:rFonts w:ascii="Arial" w:hAnsi="Arial" w:cs="Arial"/>
+                <w:b/>
+                <w:bCs/>
+                <w:color w:val="283769"/>
+                <w:sz w:val="20"/>
+                <w:szCs w:val="20"/>
+              </w:rPr>
+              <w:t>Eliminar Cliente</w:t>
+            </w:r>
+          </w:p>
+          <w:p>
+            <w:pPr>
+              <w:spacing w:after="240"/>
+              <w:rPr>
+                <w:rFonts w:ascii="Arial" w:hAnsi="Arial" w:cs="Arial"/>
+                <w:b/>
+                <w:bCs/>
+                <w:color w:val="283769"/>
+                <w:sz w:val="20"/>
+                <w:szCs w:val="20"/>
+              </w:rPr>
+            </w:pPr>
+          </w:p>
+        </w:tc>
+      </w:tr>
+    </w:tbl>
+    <w:p>
+      <w:pPr>
+        <w:rPr>
+          <w:lang w:val="es-ES" w:eastAsia="ja-JP"/>
+        </w:rPr>
+      </w:pPr>
+    </w:p>
+    <w:p>
+      <w:pPr>
+        <w:rPr>
+          <w:lang w:val="es-ES" w:eastAsia="ja-JP"/>
+        </w:rPr>
+      </w:pPr>
+    </w:p>
+    <w:p>
+      <w:pPr>
+        <w:rPr>
+          <w:lang w:val="es-ES" w:eastAsia="ja-JP"/>
+        </w:rPr>
+      </w:pPr>
+    </w:p>
+    <w:p>
+      <w:pPr>
+        <w:rPr>
+          <w:lang w:val="es-ES" w:eastAsia="ja-JP"/>
+        </w:rPr>
+      </w:pPr>
+    </w:p>
+    <w:p>
+      <w:pPr>
+        <w:rPr>
+          <w:lang w:val="es-ES" w:eastAsia="ja-JP"/>
+        </w:rPr>
+      </w:pPr>
+    </w:p>
+    <w:p>
+      <w:pPr>
+        <w:rPr>
+          <w:lang w:val="es-ES" w:eastAsia="ja-JP"/>
+        </w:rPr>
+      </w:pPr>
+    </w:p>
+    <w:p>
+      <w:pPr>
+        <w:rPr>
+          <w:lang w:val="es-ES" w:eastAsia="ja-JP"/>
+        </w:rPr>
+      </w:pPr>
+    </w:p>
+    <w:p>
+      <w:pPr>
+        <w:rPr>
+          <w:lang w:val="es-ES" w:eastAsia="ja-JP"/>
+        </w:rPr>
+      </w:pPr>
+    </w:p>
+    <w:p>
+      <w:pPr>
+        <w:rPr>
+          <w:lang w:val="es-ES" w:eastAsia="ja-JP"/>
+        </w:rPr>
+      </w:pPr>
+    </w:p>
+    <w:p>
+      <w:pPr>
+        <w:rPr>
+          <w:lang w:val="es-ES" w:eastAsia="ja-JP"/>
+        </w:rPr>
+      </w:pPr>
+    </w:p>
+    <w:p>
+      <w:pPr>
+        <w:rPr>
+          <w:lang w:val="es-ES" w:eastAsia="ja-JP"/>
+        </w:rPr>
+      </w:pPr>
+    </w:p>
+    <w:p>
+      <w:pPr>
+        <w:rPr>
+          <w:lang w:val="es-ES" w:eastAsia="ja-JP"/>
+        </w:rPr>
+      </w:pPr>
+    </w:p>
+    <w:p>
+      <w:pPr>
+        <w:rPr>
+          <w:lang w:val="es-ES" w:eastAsia="ja-JP"/>
+        </w:rPr>
+      </w:pPr>
+    </w:p>
+    <w:p>
+      <w:pPr>
+        <w:rPr>
+          <w:lang w:val="es-ES" w:eastAsia="ja-JP"/>
+        </w:rPr>
+      </w:pPr>
+    </w:p>
+    <w:tbl>
+      <w:tblPr>
+        <w:tblW w:w="8711" w:type="dxa"/>
+        <w:tblBorders>
+          <w:top w:val="outset" w:sz="6" w:space="0" w:color="888888"/>
+          <w:left w:val="outset" w:sz="6" w:space="0" w:color="888888"/>
+          <w:bottom w:val="outset" w:sz="6" w:space="0" w:color="888888"/>
+          <w:right w:val="outset" w:sz="6" w:space="0" w:color="888888"/>
+        </w:tblBorders>
+        <w:shd w:val="clear" w:color="auto" w:fill="FFFFFF"/>
+        <w:tblCellMar>
+          <w:top w:w="15" w:type="dxa"/>
+          <w:left w:w="15" w:type="dxa"/>
+          <w:bottom w:w="15" w:type="dxa"/>
+          <w:right w:w="15" w:type="dxa"/>
+        </w:tblCellMar>
+        <w:tblLook w:val="04A0" w:firstRow="1" w:lastRow="0" w:firstColumn="1" w:lastColumn="0" w:noHBand="0" w:noVBand="1"/>
+      </w:tblPr>
+      <w:tblGrid>
+        <w:gridCol w:w="1748"/>
+        <w:gridCol w:w="6963"/>
+      </w:tblGrid>
+      <w:tr>
+        <w:trPr>
+          <w:trHeight w:val="275"/>
+        </w:trPr>
+        <w:tc>
+          <w:tcPr>
+            <w:tcW w:w="1748" w:type="dxa"/>
+            <w:tcBorders>
+              <w:top w:val="outset" w:sz="6" w:space="0" w:color="auto"/>
+              <w:left w:val="outset" w:sz="6" w:space="0" w:color="auto"/>
+              <w:bottom w:val="outset" w:sz="6" w:space="0" w:color="auto"/>
+              <w:right w:val="outset" w:sz="6" w:space="0" w:color="auto"/>
+            </w:tcBorders>
+            <w:shd w:val="clear" w:color="auto" w:fill="FFFFFF"/>
+            <w:tcMar>
+              <w:top w:w="15" w:type="dxa"/>
+              <w:left w:w="60" w:type="dxa"/>
+              <w:bottom w:w="15" w:type="dxa"/>
+              <w:right w:w="60" w:type="dxa"/>
+            </w:tcMar>
+            <w:hideMark/>
+          </w:tcPr>
+          <w:p>
+            <w:pPr>
+              <w:rPr>
+                <w:rFonts w:ascii="Arial" w:hAnsi="Arial" w:cs="Arial"/>
+                <w:color w:val="283769"/>
+                <w:sz w:val="20"/>
+                <w:szCs w:val="20"/>
+              </w:rPr>
+            </w:pPr>
+            <w:proofErr w:type="gramStart"/>
+            <w:r>
+              <w:rPr>
+                <w:rFonts w:ascii="Arial" w:hAnsi="Arial" w:cs="Arial"/>
+                <w:b/>
+                <w:bCs/>
+                <w:color w:val="283769"/>
+                <w:sz w:val="20"/>
+                <w:szCs w:val="20"/>
+              </w:rPr>
+              <w:lastRenderedPageBreak/>
+              <w:t>Interface</w:t>
+            </w:r>
+            <w:proofErr w:type="gramEnd"/>
+          </w:p>
+        </w:tc>
+        <w:tc>
+          <w:tcPr>
+            <w:tcW w:w="6963" w:type="dxa"/>
+            <w:tcBorders>
+              <w:top w:val="outset" w:sz="6" w:space="0" w:color="auto"/>
+              <w:left w:val="outset" w:sz="6" w:space="0" w:color="auto"/>
+              <w:bottom w:val="outset" w:sz="6" w:space="0" w:color="auto"/>
+              <w:right w:val="outset" w:sz="6" w:space="0" w:color="auto"/>
+            </w:tcBorders>
+            <w:shd w:val="clear" w:color="auto" w:fill="FFFFFF"/>
+            <w:tcMar>
+              <w:top w:w="15" w:type="dxa"/>
+              <w:left w:w="60" w:type="dxa"/>
+              <w:bottom w:w="15" w:type="dxa"/>
+              <w:right w:w="60" w:type="dxa"/>
+            </w:tcMar>
+            <w:hideMark/>
+          </w:tcPr>
+          <w:p>
+            <w:pPr>
+              <w:rPr>
+                <w:rFonts w:ascii="Arial" w:hAnsi="Arial" w:cs="Arial"/>
+                <w:color w:val="283769"/>
+                <w:sz w:val="20"/>
+                <w:szCs w:val="20"/>
+              </w:rPr>
+            </w:pPr>
+            <w:r>
+              <w:rPr>
+                <w:rFonts w:ascii="Arial" w:hAnsi="Arial" w:cs="Arial"/>
+                <w:color w:val="283769"/>
+                <w:sz w:val="20"/>
+                <w:szCs w:val="20"/>
+              </w:rPr>
+              <w:t>Vendedor</w:t>
+            </w:r>
+          </w:p>
+        </w:tc>
+      </w:tr>
+      <w:tr>
+        <w:trPr>
+          <w:trHeight w:val="1425"/>
+        </w:trPr>
+        <w:tc>
+          <w:tcPr>
+            <w:tcW w:w="1748" w:type="dxa"/>
+            <w:tcBorders>
+              <w:top w:val="outset" w:sz="6" w:space="0" w:color="auto"/>
+              <w:left w:val="outset" w:sz="6" w:space="0" w:color="auto"/>
+              <w:bottom w:val="outset" w:sz="6" w:space="0" w:color="auto"/>
+              <w:right w:val="outset" w:sz="6" w:space="0" w:color="auto"/>
+            </w:tcBorders>
+            <w:shd w:val="clear" w:color="auto" w:fill="FFFFFF"/>
+            <w:tcMar>
+              <w:top w:w="15" w:type="dxa"/>
+              <w:left w:w="60" w:type="dxa"/>
+              <w:bottom w:w="15" w:type="dxa"/>
+              <w:right w:w="60" w:type="dxa"/>
+            </w:tcMar>
+            <w:hideMark/>
+          </w:tcPr>
+          <w:p>
+            <w:pPr>
+              <w:rPr>
+                <w:rFonts w:ascii="Arial" w:hAnsi="Arial" w:cs="Arial"/>
+                <w:b/>
+                <w:bCs/>
+                <w:color w:val="283769"/>
+                <w:sz w:val="20"/>
+                <w:szCs w:val="20"/>
+              </w:rPr>
+            </w:pPr>
+          </w:p>
+          <w:p>
+            <w:pPr>
+              <w:rPr>
+                <w:rFonts w:ascii="Arial" w:hAnsi="Arial" w:cs="Arial"/>
+                <w:b/>
+                <w:bCs/>
+                <w:color w:val="283769"/>
+                <w:sz w:val="20"/>
+                <w:szCs w:val="20"/>
+              </w:rPr>
+            </w:pPr>
+          </w:p>
+          <w:p>
+            <w:pPr>
+              <w:rPr>
+                <w:rFonts w:ascii="Arial" w:hAnsi="Arial" w:cs="Arial"/>
+                <w:color w:val="283769"/>
+                <w:sz w:val="20"/>
+                <w:szCs w:val="20"/>
+              </w:rPr>
+            </w:pPr>
+          </w:p>
+        </w:tc>
+        <w:tc>
+          <w:tcPr>
+            <w:tcW w:w="6963" w:type="dxa"/>
+            <w:tcBorders>
+              <w:top w:val="outset" w:sz="6" w:space="0" w:color="auto"/>
+              <w:left w:val="outset" w:sz="6" w:space="0" w:color="auto"/>
+              <w:bottom w:val="outset" w:sz="6" w:space="0" w:color="auto"/>
+              <w:right w:val="outset" w:sz="6" w:space="0" w:color="auto"/>
+            </w:tcBorders>
+            <w:shd w:val="clear" w:color="auto" w:fill="FFFFFF"/>
+            <w:tcMar>
+              <w:top w:w="15" w:type="dxa"/>
+              <w:left w:w="60" w:type="dxa"/>
+              <w:bottom w:w="15" w:type="dxa"/>
+              <w:right w:w="60" w:type="dxa"/>
+            </w:tcMar>
+            <w:hideMark/>
+          </w:tcPr>
+          <w:p>
+            <w:pPr>
+              <w:spacing w:after="240"/>
+              <w:rPr>
+                <w:rFonts w:ascii="Arial" w:hAnsi="Arial" w:cs="Arial"/>
+                <w:color w:val="283769"/>
+                <w:sz w:val="20"/>
+                <w:szCs w:val="20"/>
+              </w:rPr>
+            </w:pPr>
+            <w:r>
+              <w:rPr>
+                <w:rFonts w:ascii="Arial" w:hAnsi="Arial" w:cs="Arial"/>
+                <w:b/>
+                <w:bCs/>
+                <w:color w:val="283769"/>
+                <w:sz w:val="20"/>
+                <w:szCs w:val="20"/>
+              </w:rPr>
+              <w:t xml:space="preserve">Inicio de </w:t>
+            </w:r>
+            <w:r>
+              <w:rPr>
+                <w:rFonts w:ascii="Arial" w:hAnsi="Arial" w:cs="Arial"/>
+                <w:b/>
+                <w:bCs/>
+                <w:color w:val="283769"/>
+                <w:sz w:val="20"/>
+                <w:szCs w:val="20"/>
+              </w:rPr>
+              <w:t>S</w:t>
+            </w:r>
+            <w:r>
+              <w:rPr>
+                <w:rFonts w:ascii="Arial" w:hAnsi="Arial" w:cs="Arial"/>
+                <w:b/>
+                <w:bCs/>
+                <w:color w:val="283769"/>
+                <w:sz w:val="20"/>
+                <w:szCs w:val="20"/>
+              </w:rPr>
+              <w:t>esión</w:t>
             </w:r>
             <w:r>
               <w:rPr>
@@ -1529,7 +2389,16 @@
                 <w:sz w:val="20"/>
                 <w:szCs w:val="20"/>
               </w:rPr>
-              <w:t>pueda tener mejor a todos los clientes son sus datos y sus respectivos pedidos</w:t>
+              <w:t xml:space="preserve">pueda </w:t>
+            </w:r>
+            <w:r>
+              <w:rPr>
+                <w:rFonts w:ascii="Arial" w:hAnsi="Arial" w:cs="Arial"/>
+                <w:color w:val="283769"/>
+                <w:sz w:val="20"/>
+                <w:szCs w:val="20"/>
+              </w:rPr>
+              <w:t>acceder al sistema</w:t>
             </w:r>
             <w:r>
               <w:rPr>
@@ -1557,7 +2426,16 @@
                 <w:szCs w:val="20"/>
               </w:rPr>
               <w:br/>
-              <w:t>Las operaciones de este caso de uso: la secretaria consulta la disponibilidad de horas; el sistema muestra los dias y las horas disponibles para el especialista; el sistema muestra las horas.</w:t>
+              <w:t xml:space="preserve">Las operaciones de este caso de uso: </w:t>
+            </w:r>
+            <w:r>
+              <w:rPr>
+                <w:rFonts w:ascii="Arial" w:hAnsi="Arial" w:cs="Arial"/>
+                <w:color w:val="283769"/>
+                <w:sz w:val="20"/>
+                <w:szCs w:val="20"/>
+              </w:rPr>
+              <w:t>el vendedor debe indicar su Run y contraseña.</w:t>
             </w:r>
           </w:p>
           <w:p>
@@ -1578,20 +2456,35 @@
                 <w:szCs w:val="20"/>
               </w:rPr>
               <w:pict w14:anchorId="1B51504C">
-                <v:rect id="_x0000_i1025" style="width:415.4pt;height:.05pt" o:hrpct="940" o:hralign="center" o:hrstd="t" o:hrnoshade="t" o:hr="t" fillcolor="#c7c7c7" stroked="f"/>
+                <v:rect id="_x0000_i1077" style="width:415.4pt;height:.05pt" o:hrpct="940" o:hralign="center" o:hrstd="t" o:hrnoshade="t" o:hr="t" fillcolor="#c7c7c7" stroked="f"/>
               </w:pict>
             </w:r>
           </w:p>
-          <w:p>
-            <w:pPr>
-              <w:rPr>
-                <w:rFonts w:ascii="Arial" w:hAnsi="Arial" w:cs="Arial"/>
-                <w:color w:val="283769"/>
-                <w:sz w:val="20"/>
-                <w:szCs w:val="20"/>
-              </w:rPr>
-            </w:pPr>
-            <w:r>
+        </w:tc>
+      </w:tr>
+      <w:tr>
+        <w:trPr>
+          <w:trHeight w:val="1425"/>
+        </w:trPr>
+        <w:tc>
+          <w:tcPr>
+            <w:tcW w:w="1748" w:type="dxa"/>
+            <w:tcBorders>
+              <w:top w:val="outset" w:sz="6" w:space="0" w:color="auto"/>
+              <w:left w:val="outset" w:sz="6" w:space="0" w:color="auto"/>
+              <w:bottom w:val="outset" w:sz="6" w:space="0" w:color="auto"/>
+              <w:right w:val="outset" w:sz="6" w:space="0" w:color="auto"/>
+            </w:tcBorders>
+            <w:shd w:val="clear" w:color="auto" w:fill="FFFFFF"/>
+            <w:tcMar>
+              <w:top w:w="15" w:type="dxa"/>
+              <w:left w:w="60" w:type="dxa"/>
+              <w:bottom w:w="15" w:type="dxa"/>
+              <w:right w:w="60" w:type="dxa"/>
+            </w:tcMar>
+          </w:tcPr>
+          <w:p>
+            <w:pPr>
               <w:rPr>
                 <w:rFonts w:ascii="Arial" w:hAnsi="Arial" w:cs="Arial"/>
                 <w:b/>
@@ -1600,55 +2493,631 @@
                 <w:sz w:val="20"/>
                 <w:szCs w:val="20"/>
               </w:rPr>
-              <w:t>Reagendar hora control:</w:t>
-            </w:r>
-            <w:r>
-              <w:rPr>
-                <w:rFonts w:ascii="Arial" w:hAnsi="Arial" w:cs="Arial"/>
-                <w:color w:val="283769"/>
-                <w:sz w:val="20"/>
-                <w:szCs w:val="20"/>
-              </w:rPr>
-              <w:br/>
-              <w:t>Este servicio permite a la secretaria reagendar una hora de atención para control del paciente.</w:t>
-            </w:r>
-            <w:r>
-              <w:rPr>
-                <w:rFonts w:ascii="Arial" w:hAnsi="Arial" w:cs="Arial"/>
-                <w:color w:val="283769"/>
-                <w:sz w:val="20"/>
-                <w:szCs w:val="20"/>
-              </w:rPr>
-              <w:br/>
-            </w:r>
-            <w:r>
-              <w:rPr>
-                <w:rFonts w:ascii="Arial" w:hAnsi="Arial" w:cs="Arial"/>
-                <w:color w:val="283769"/>
-                <w:sz w:val="20"/>
-                <w:szCs w:val="20"/>
-              </w:rPr>
-              <w:br/>
-            </w:r>
-            <w:r>
-              <w:rPr>
-                <w:rFonts w:ascii="Arial" w:hAnsi="Arial" w:cs="Arial"/>
-                <w:color w:val="283769"/>
-                <w:sz w:val="20"/>
-                <w:szCs w:val="20"/>
-              </w:rPr>
-              <w:lastRenderedPageBreak/>
-              <w:t>Las operaciones de este caso de uso: la secretaria reserva una hora de control; el sistema notifica con una alerta la hora reserva</w:t>
-            </w:r>
-            <w:r>
-              <w:rPr>
-                <w:rFonts w:ascii="Arial" w:hAnsi="Arial" w:cs="Arial"/>
-                <w:color w:val="283769"/>
-                <w:sz w:val="20"/>
-                <w:szCs w:val="20"/>
-              </w:rPr>
-              <w:t>.</w:t>
-            </w:r>
+            </w:pPr>
+            <w:r>
+              <w:rPr>
+                <w:rFonts w:ascii="Arial" w:hAnsi="Arial" w:cs="Arial"/>
+                <w:b/>
+                <w:bCs/>
+                <w:color w:val="283769"/>
+                <w:sz w:val="20"/>
+                <w:szCs w:val="20"/>
+              </w:rPr>
+              <w:t>Caso de Uso</w:t>
+            </w:r>
+          </w:p>
+        </w:tc>
+        <w:tc>
+          <w:tcPr>
+            <w:tcW w:w="6963" w:type="dxa"/>
+            <w:tcBorders>
+              <w:top w:val="outset" w:sz="6" w:space="0" w:color="auto"/>
+              <w:left w:val="outset" w:sz="6" w:space="0" w:color="auto"/>
+              <w:bottom w:val="outset" w:sz="6" w:space="0" w:color="auto"/>
+              <w:right w:val="outset" w:sz="6" w:space="0" w:color="auto"/>
+            </w:tcBorders>
+            <w:shd w:val="clear" w:color="auto" w:fill="FFFFFF"/>
+            <w:tcMar>
+              <w:top w:w="15" w:type="dxa"/>
+              <w:left w:w="60" w:type="dxa"/>
+              <w:bottom w:w="15" w:type="dxa"/>
+              <w:right w:w="60" w:type="dxa"/>
+            </w:tcMar>
+          </w:tcPr>
+          <w:p>
+            <w:pPr>
+              <w:spacing w:after="240"/>
+              <w:rPr>
+                <w:rFonts w:ascii="Arial" w:hAnsi="Arial" w:cs="Arial"/>
+                <w:b/>
+                <w:bCs/>
+                <w:color w:val="283769"/>
+                <w:sz w:val="20"/>
+                <w:szCs w:val="20"/>
+              </w:rPr>
+            </w:pPr>
+            <w:r>
+              <w:rPr>
+                <w:rFonts w:ascii="Arial" w:hAnsi="Arial" w:cs="Arial"/>
+                <w:b/>
+                <w:bCs/>
+                <w:color w:val="283769"/>
+                <w:sz w:val="20"/>
+                <w:szCs w:val="20"/>
+              </w:rPr>
+              <w:t xml:space="preserve">Consulta de </w:t>
+            </w:r>
+            <w:r>
+              <w:rPr>
+                <w:rFonts w:ascii="Arial" w:hAnsi="Arial" w:cs="Arial"/>
+                <w:b/>
+                <w:bCs/>
+                <w:color w:val="283769"/>
+                <w:sz w:val="20"/>
+                <w:szCs w:val="20"/>
+              </w:rPr>
+              <w:t>Usuario</w:t>
+            </w:r>
+          </w:p>
+          <w:p>
+            <w:pPr>
+              <w:spacing w:after="240"/>
+              <w:rPr>
+                <w:rFonts w:ascii="Arial" w:hAnsi="Arial" w:cs="Arial"/>
+                <w:color w:val="283769"/>
+                <w:sz w:val="20"/>
+                <w:szCs w:val="20"/>
+              </w:rPr>
+            </w:pPr>
+            <w:r>
+              <w:rPr>
+                <w:rFonts w:ascii="Arial" w:hAnsi="Arial" w:cs="Arial"/>
+                <w:color w:val="283769"/>
+                <w:sz w:val="20"/>
+                <w:szCs w:val="20"/>
+              </w:rPr>
+              <w:t>Este servicio permite que el vendedor pueda</w:t>
+            </w:r>
+            <w:r>
+              <w:rPr>
+                <w:rFonts w:ascii="Arial" w:hAnsi="Arial" w:cs="Arial"/>
+                <w:color w:val="283769"/>
+                <w:sz w:val="20"/>
+                <w:szCs w:val="20"/>
+              </w:rPr>
+              <w:t xml:space="preserve"> revisar si el cliente está dentro del sistema.</w:t>
+            </w:r>
+          </w:p>
+          <w:p>
+            <w:pPr>
+              <w:spacing w:after="240"/>
+              <w:rPr>
+                <w:rFonts w:ascii="Arial" w:hAnsi="Arial" w:cs="Arial"/>
+                <w:b/>
+                <w:bCs/>
+                <w:color w:val="283769"/>
+                <w:sz w:val="20"/>
+                <w:szCs w:val="20"/>
+              </w:rPr>
+            </w:pPr>
+            <w:r>
+              <w:rPr>
+                <w:rFonts w:ascii="Arial" w:hAnsi="Arial" w:cs="Arial"/>
+                <w:color w:val="283769"/>
+                <w:sz w:val="20"/>
+                <w:szCs w:val="20"/>
+              </w:rPr>
+              <w:t>Las operaciones de este caso de uso:</w:t>
+            </w:r>
+            <w:r>
+              <w:rPr>
+                <w:rFonts w:ascii="Arial" w:hAnsi="Arial" w:cs="Arial"/>
+                <w:color w:val="283769"/>
+                <w:sz w:val="20"/>
+                <w:szCs w:val="20"/>
+              </w:rPr>
+              <w:t xml:space="preserve"> el vendedor consulta si el cliente se encuentra registrado. </w:t>
+            </w:r>
+          </w:p>
+          <w:p>
+            <w:pPr>
+              <w:spacing w:after="240"/>
+              <w:rPr>
+                <w:rFonts w:ascii="Arial" w:hAnsi="Arial" w:cs="Arial"/>
+                <w:b/>
+                <w:bCs/>
+                <w:color w:val="283769"/>
+                <w:sz w:val="20"/>
+                <w:szCs w:val="20"/>
+              </w:rPr>
+            </w:pPr>
+            <w:r>
+              <w:rPr>
+                <w:rFonts w:ascii="Arial" w:hAnsi="Arial" w:cs="Arial"/>
+                <w:noProof/>
+                <w:color w:val="283769"/>
+                <w:sz w:val="20"/>
+                <w:szCs w:val="20"/>
+              </w:rPr>
+              <w:pict w14:anchorId="54BB9011">
+                <v:rect id="_x0000_i1088" style="width:380.45pt;height:.25pt" o:hrpct="916" o:hralign="center" o:hrstd="t" o:hrnoshade="t" o:hr="t" fillcolor="#c7c7c7" stroked="f"/>
+              </w:pict>
+            </w:r>
+          </w:p>
+        </w:tc>
+      </w:tr>
+      <w:tr>
+        <w:trPr>
+          <w:trHeight w:val="1425"/>
+        </w:trPr>
+        <w:tc>
+          <w:tcPr>
+            <w:tcW w:w="1748" w:type="dxa"/>
+            <w:tcBorders>
+              <w:top w:val="outset" w:sz="6" w:space="0" w:color="auto"/>
+              <w:left w:val="outset" w:sz="6" w:space="0" w:color="auto"/>
+              <w:bottom w:val="outset" w:sz="6" w:space="0" w:color="auto"/>
+              <w:right w:val="outset" w:sz="6" w:space="0" w:color="auto"/>
+            </w:tcBorders>
+            <w:shd w:val="clear" w:color="auto" w:fill="FFFFFF"/>
+            <w:tcMar>
+              <w:top w:w="15" w:type="dxa"/>
+              <w:left w:w="60" w:type="dxa"/>
+              <w:bottom w:w="15" w:type="dxa"/>
+              <w:right w:w="60" w:type="dxa"/>
+            </w:tcMar>
+          </w:tcPr>
+          <w:p>
+            <w:pPr>
+              <w:rPr>
+                <w:rFonts w:ascii="Arial" w:hAnsi="Arial" w:cs="Arial"/>
+                <w:b/>
+                <w:bCs/>
+                <w:color w:val="283769"/>
+                <w:sz w:val="20"/>
+                <w:szCs w:val="20"/>
+              </w:rPr>
+            </w:pPr>
+            <w:r>
+              <w:rPr>
+                <w:rFonts w:ascii="Arial" w:hAnsi="Arial" w:cs="Arial"/>
+                <w:b/>
+                <w:bCs/>
+                <w:color w:val="283769"/>
+                <w:sz w:val="20"/>
+                <w:szCs w:val="20"/>
+              </w:rPr>
+              <w:t>Caso de Uso</w:t>
+            </w:r>
+          </w:p>
+        </w:tc>
+        <w:tc>
+          <w:tcPr>
+            <w:tcW w:w="6963" w:type="dxa"/>
+            <w:tcBorders>
+              <w:top w:val="outset" w:sz="6" w:space="0" w:color="auto"/>
+              <w:left w:val="outset" w:sz="6" w:space="0" w:color="auto"/>
+              <w:bottom w:val="outset" w:sz="6" w:space="0" w:color="auto"/>
+              <w:right w:val="outset" w:sz="6" w:space="0" w:color="auto"/>
+            </w:tcBorders>
+            <w:shd w:val="clear" w:color="auto" w:fill="FFFFFF"/>
+            <w:tcMar>
+              <w:top w:w="15" w:type="dxa"/>
+              <w:left w:w="60" w:type="dxa"/>
+              <w:bottom w:w="15" w:type="dxa"/>
+              <w:right w:w="60" w:type="dxa"/>
+            </w:tcMar>
+          </w:tcPr>
+          <w:p>
+            <w:pPr>
+              <w:spacing w:after="240"/>
+              <w:rPr>
+                <w:rFonts w:ascii="Arial" w:hAnsi="Arial" w:cs="Arial"/>
+                <w:b/>
+                <w:bCs/>
+                <w:color w:val="283769"/>
+                <w:sz w:val="20"/>
+                <w:szCs w:val="20"/>
+              </w:rPr>
+            </w:pPr>
+            <w:r>
+              <w:rPr>
+                <w:rFonts w:ascii="Arial" w:hAnsi="Arial" w:cs="Arial"/>
+                <w:b/>
+                <w:bCs/>
+                <w:color w:val="283769"/>
+                <w:sz w:val="20"/>
+                <w:szCs w:val="20"/>
+              </w:rPr>
+              <w:t>Registro de cliente</w:t>
+            </w:r>
+          </w:p>
+          <w:p>
+            <w:pPr>
+              <w:spacing w:after="240"/>
+              <w:rPr>
+                <w:rFonts w:ascii="Arial" w:hAnsi="Arial" w:cs="Arial"/>
+                <w:color w:val="283769"/>
+                <w:sz w:val="20"/>
+                <w:szCs w:val="20"/>
+              </w:rPr>
+            </w:pPr>
+            <w:r>
+              <w:rPr>
+                <w:rFonts w:ascii="Arial" w:hAnsi="Arial" w:cs="Arial"/>
+                <w:color w:val="283769"/>
+                <w:sz w:val="20"/>
+                <w:szCs w:val="20"/>
+              </w:rPr>
+              <w:t>Este servicio permite que el vendedor pueda</w:t>
+            </w:r>
+            <w:r>
+              <w:rPr>
+                <w:rFonts w:ascii="Arial" w:hAnsi="Arial" w:cs="Arial"/>
+                <w:color w:val="283769"/>
+                <w:sz w:val="20"/>
+                <w:szCs w:val="20"/>
+              </w:rPr>
+              <w:t xml:space="preserve"> ingresar un nuevo cliente al sistema</w:t>
+            </w:r>
+          </w:p>
+          <w:p>
+            <w:pPr>
+              <w:spacing w:after="240"/>
+              <w:rPr>
+                <w:rFonts w:ascii="Arial" w:hAnsi="Arial" w:cs="Arial"/>
+                <w:b/>
+                <w:bCs/>
+                <w:color w:val="283769"/>
+                <w:sz w:val="20"/>
+                <w:szCs w:val="20"/>
+              </w:rPr>
+            </w:pPr>
+            <w:r>
+              <w:rPr>
+                <w:rFonts w:ascii="Arial" w:hAnsi="Arial" w:cs="Arial"/>
+                <w:color w:val="283769"/>
+                <w:sz w:val="20"/>
+                <w:szCs w:val="20"/>
+              </w:rPr>
+              <w:t>Las operaciones de este caso de uso:</w:t>
+            </w:r>
+            <w:r>
+              <w:rPr>
+                <w:rFonts w:ascii="Arial" w:hAnsi="Arial" w:cs="Arial"/>
+                <w:color w:val="283769"/>
+                <w:sz w:val="20"/>
+                <w:szCs w:val="20"/>
+              </w:rPr>
+              <w:t xml:space="preserve"> El vendedor podrá ingresar un nuevo cliente </w:t>
+            </w:r>
+          </w:p>
+        </w:tc>
+      </w:tr>
+      <w:tr>
+        <w:trPr>
+          <w:trHeight w:val="1425"/>
+        </w:trPr>
+        <w:tc>
+          <w:tcPr>
+            <w:tcW w:w="1748" w:type="dxa"/>
+            <w:tcBorders>
+              <w:top w:val="outset" w:sz="6" w:space="0" w:color="auto"/>
+              <w:left w:val="outset" w:sz="6" w:space="0" w:color="auto"/>
+              <w:bottom w:val="outset" w:sz="6" w:space="0" w:color="auto"/>
+              <w:right w:val="outset" w:sz="6" w:space="0" w:color="auto"/>
+            </w:tcBorders>
+            <w:shd w:val="clear" w:color="auto" w:fill="FFFFFF"/>
+            <w:tcMar>
+              <w:top w:w="15" w:type="dxa"/>
+              <w:left w:w="60" w:type="dxa"/>
+              <w:bottom w:w="15" w:type="dxa"/>
+              <w:right w:w="60" w:type="dxa"/>
+            </w:tcMar>
+          </w:tcPr>
+          <w:p>
+            <w:pPr>
+              <w:rPr>
+                <w:rFonts w:ascii="Arial" w:hAnsi="Arial" w:cs="Arial"/>
+                <w:b/>
+                <w:bCs/>
+                <w:color w:val="283769"/>
+                <w:sz w:val="20"/>
+                <w:szCs w:val="20"/>
+              </w:rPr>
+            </w:pPr>
+            <w:r>
+              <w:rPr>
+                <w:rFonts w:ascii="Arial" w:hAnsi="Arial" w:cs="Arial"/>
+                <w:b/>
+                <w:bCs/>
+                <w:color w:val="283769"/>
+                <w:sz w:val="20"/>
+                <w:szCs w:val="20"/>
+              </w:rPr>
+              <w:t>Caso de Uso</w:t>
+            </w:r>
+          </w:p>
+        </w:tc>
+        <w:tc>
+          <w:tcPr>
+            <w:tcW w:w="6963" w:type="dxa"/>
+            <w:tcBorders>
+              <w:top w:val="outset" w:sz="6" w:space="0" w:color="auto"/>
+              <w:left w:val="outset" w:sz="6" w:space="0" w:color="auto"/>
+              <w:bottom w:val="outset" w:sz="6" w:space="0" w:color="auto"/>
+              <w:right w:val="outset" w:sz="6" w:space="0" w:color="auto"/>
+            </w:tcBorders>
+            <w:shd w:val="clear" w:color="auto" w:fill="FFFFFF"/>
+            <w:tcMar>
+              <w:top w:w="15" w:type="dxa"/>
+              <w:left w:w="60" w:type="dxa"/>
+              <w:bottom w:w="15" w:type="dxa"/>
+              <w:right w:w="60" w:type="dxa"/>
+            </w:tcMar>
+          </w:tcPr>
+          <w:p>
+            <w:pPr>
+              <w:spacing w:after="240"/>
+              <w:rPr>
+                <w:rFonts w:ascii="Arial" w:hAnsi="Arial" w:cs="Arial"/>
+                <w:b/>
+                <w:bCs/>
+                <w:color w:val="283769"/>
+                <w:sz w:val="20"/>
+                <w:szCs w:val="20"/>
+              </w:rPr>
+            </w:pPr>
+            <w:r>
+              <w:rPr>
+                <w:rFonts w:ascii="Arial" w:hAnsi="Arial" w:cs="Arial"/>
+                <w:b/>
+                <w:bCs/>
+                <w:color w:val="283769"/>
+                <w:sz w:val="20"/>
+                <w:szCs w:val="20"/>
+              </w:rPr>
+              <w:t>Actualizar Cliente</w:t>
+            </w:r>
+          </w:p>
+          <w:p>
+            <w:pPr>
+              <w:spacing w:after="240"/>
+              <w:rPr>
+                <w:rFonts w:ascii="Arial" w:hAnsi="Arial" w:cs="Arial"/>
+                <w:color w:val="283769"/>
+                <w:sz w:val="20"/>
+                <w:szCs w:val="20"/>
+              </w:rPr>
+            </w:pPr>
+            <w:r>
+              <w:rPr>
+                <w:rFonts w:ascii="Arial" w:hAnsi="Arial" w:cs="Arial"/>
+                <w:color w:val="283769"/>
+                <w:sz w:val="20"/>
+                <w:szCs w:val="20"/>
+              </w:rPr>
+              <w:t>Este servicio permite que el vendedor</w:t>
+            </w:r>
+            <w:r>
+              <w:rPr>
+                <w:rFonts w:ascii="Arial" w:hAnsi="Arial" w:cs="Arial"/>
+                <w:color w:val="283769"/>
+                <w:sz w:val="20"/>
+                <w:szCs w:val="20"/>
+              </w:rPr>
+              <w:t xml:space="preserve"> pueda actualizar datos y su preferencia recibir el producto.</w:t>
+            </w:r>
+          </w:p>
+          <w:p>
+            <w:pPr>
+              <w:spacing w:after="240"/>
+              <w:rPr>
+                <w:rFonts w:ascii="Arial" w:hAnsi="Arial" w:cs="Arial"/>
+                <w:b/>
+                <w:bCs/>
+                <w:color w:val="283769"/>
+                <w:sz w:val="20"/>
+                <w:szCs w:val="20"/>
+              </w:rPr>
+            </w:pPr>
+            <w:r>
+              <w:rPr>
+                <w:rFonts w:ascii="Arial" w:hAnsi="Arial" w:cs="Arial"/>
+                <w:color w:val="283769"/>
+                <w:sz w:val="20"/>
+                <w:szCs w:val="20"/>
+              </w:rPr>
+              <w:t>Las operaciones de este caso de uso:</w:t>
+            </w:r>
+            <w:r>
+              <w:rPr>
+                <w:rFonts w:ascii="Arial" w:hAnsi="Arial" w:cs="Arial"/>
+                <w:color w:val="283769"/>
+                <w:sz w:val="20"/>
+                <w:szCs w:val="20"/>
+              </w:rPr>
+              <w:t xml:space="preserve"> El vendedor ingresa e ingresa y actualiza datos del cliente.</w:t>
+            </w:r>
+          </w:p>
+        </w:tc>
+      </w:tr>
+      <w:tr>
+        <w:trPr>
+          <w:trHeight w:val="1425"/>
+        </w:trPr>
+        <w:tc>
+          <w:tcPr>
+            <w:tcW w:w="1748" w:type="dxa"/>
+            <w:tcBorders>
+              <w:top w:val="outset" w:sz="6" w:space="0" w:color="auto"/>
+              <w:left w:val="outset" w:sz="6" w:space="0" w:color="auto"/>
+              <w:bottom w:val="outset" w:sz="6" w:space="0" w:color="auto"/>
+              <w:right w:val="outset" w:sz="6" w:space="0" w:color="auto"/>
+            </w:tcBorders>
+            <w:shd w:val="clear" w:color="auto" w:fill="FFFFFF"/>
+            <w:tcMar>
+              <w:top w:w="15" w:type="dxa"/>
+              <w:left w:w="60" w:type="dxa"/>
+              <w:bottom w:w="15" w:type="dxa"/>
+              <w:right w:w="60" w:type="dxa"/>
+            </w:tcMar>
+          </w:tcPr>
+          <w:p>
+            <w:pPr>
+              <w:rPr>
+                <w:rFonts w:ascii="Arial" w:hAnsi="Arial" w:cs="Arial"/>
+                <w:b/>
+                <w:bCs/>
+                <w:color w:val="283769"/>
+                <w:sz w:val="20"/>
+                <w:szCs w:val="20"/>
+              </w:rPr>
+            </w:pPr>
+            <w:r>
+              <w:rPr>
+                <w:rFonts w:ascii="Arial" w:hAnsi="Arial" w:cs="Arial"/>
+                <w:b/>
+                <w:bCs/>
+                <w:color w:val="283769"/>
+                <w:sz w:val="20"/>
+                <w:szCs w:val="20"/>
+              </w:rPr>
+              <w:t>Caso de Uso</w:t>
+            </w:r>
+          </w:p>
+        </w:tc>
+        <w:tc>
+          <w:tcPr>
+            <w:tcW w:w="6963" w:type="dxa"/>
+            <w:tcBorders>
+              <w:top w:val="outset" w:sz="6" w:space="0" w:color="auto"/>
+              <w:left w:val="outset" w:sz="6" w:space="0" w:color="auto"/>
+              <w:bottom w:val="outset" w:sz="6" w:space="0" w:color="auto"/>
+              <w:right w:val="outset" w:sz="6" w:space="0" w:color="auto"/>
+            </w:tcBorders>
+            <w:shd w:val="clear" w:color="auto" w:fill="FFFFFF"/>
+            <w:tcMar>
+              <w:top w:w="15" w:type="dxa"/>
+              <w:left w:w="60" w:type="dxa"/>
+              <w:bottom w:w="15" w:type="dxa"/>
+              <w:right w:w="60" w:type="dxa"/>
+            </w:tcMar>
+          </w:tcPr>
+          <w:p>
+            <w:pPr>
+              <w:spacing w:after="240"/>
+              <w:rPr>
+                <w:rFonts w:ascii="Arial" w:hAnsi="Arial" w:cs="Arial"/>
+                <w:b/>
+                <w:bCs/>
+                <w:color w:val="283769"/>
+                <w:sz w:val="20"/>
+                <w:szCs w:val="20"/>
+              </w:rPr>
+            </w:pPr>
+            <w:r>
+              <w:rPr>
+                <w:rFonts w:ascii="Arial" w:hAnsi="Arial" w:cs="Arial"/>
+                <w:b/>
+                <w:bCs/>
+                <w:color w:val="283769"/>
+                <w:sz w:val="20"/>
+                <w:szCs w:val="20"/>
+              </w:rPr>
+              <w:t>Eliminar Cliente</w:t>
+            </w:r>
+          </w:p>
+          <w:p>
+            <w:pPr>
+              <w:spacing w:after="240"/>
+              <w:rPr>
+                <w:rFonts w:ascii="Arial" w:hAnsi="Arial" w:cs="Arial"/>
+                <w:color w:val="283769"/>
+                <w:sz w:val="20"/>
+                <w:szCs w:val="20"/>
+              </w:rPr>
+            </w:pPr>
+            <w:r>
+              <w:rPr>
+                <w:rFonts w:ascii="Arial" w:hAnsi="Arial" w:cs="Arial"/>
+                <w:color w:val="283769"/>
+                <w:sz w:val="20"/>
+                <w:szCs w:val="20"/>
+              </w:rPr>
+              <w:t xml:space="preserve">Este servicio permite que el vendedor pueda </w:t>
+            </w:r>
+            <w:r>
+              <w:rPr>
+                <w:rFonts w:ascii="Arial" w:hAnsi="Arial" w:cs="Arial"/>
+                <w:color w:val="283769"/>
+                <w:sz w:val="20"/>
+                <w:szCs w:val="20"/>
+              </w:rPr>
+              <w:t>eliminar a un cliente.</w:t>
+            </w:r>
+          </w:p>
+          <w:p>
+            <w:pPr>
+              <w:spacing w:after="240"/>
+              <w:rPr>
+                <w:rFonts w:ascii="Arial" w:hAnsi="Arial" w:cs="Arial"/>
+                <w:b/>
+                <w:bCs/>
+                <w:color w:val="283769"/>
+                <w:sz w:val="20"/>
+                <w:szCs w:val="20"/>
+              </w:rPr>
+            </w:pPr>
+            <w:r>
+              <w:rPr>
+                <w:rFonts w:ascii="Arial" w:hAnsi="Arial" w:cs="Arial"/>
+                <w:color w:val="283769"/>
+                <w:sz w:val="20"/>
+                <w:szCs w:val="20"/>
+              </w:rPr>
+              <w:t>Las operaciones de este caso de uso:</w:t>
+            </w:r>
+            <w:r>
+              <w:rPr>
+                <w:rFonts w:ascii="Arial" w:hAnsi="Arial" w:cs="Arial"/>
+                <w:color w:val="283769"/>
+                <w:sz w:val="20"/>
+                <w:szCs w:val="20"/>
+              </w:rPr>
+              <w:t xml:space="preserve"> El vendedor elimina a un cliente de la lista, </w:t>
+            </w:r>
+            <w:r>
+              <w:rPr>
+                <w:rFonts w:ascii="Arial" w:hAnsi="Arial" w:cs="Arial"/>
+                <w:color w:val="283769"/>
+                <w:sz w:val="20"/>
+                <w:szCs w:val="20"/>
+              </w:rPr>
+              <w:t>previa consulta</w:t>
+            </w:r>
+            <w:r>
+              <w:rPr>
+                <w:rFonts w:ascii="Arial" w:hAnsi="Arial" w:cs="Arial"/>
+                <w:color w:val="283769"/>
+                <w:sz w:val="20"/>
+                <w:szCs w:val="20"/>
+              </w:rPr>
+              <w:t xml:space="preserve"> al administrador.</w:t>
+            </w:r>
+          </w:p>
+          <w:p>
+            <w:pPr>
+              <w:spacing w:after="240"/>
+              <w:rPr>
+                <w:rFonts w:ascii="Arial" w:hAnsi="Arial" w:cs="Arial"/>
+                <w:b/>
+                <w:bCs/>
+                <w:color w:val="283769"/>
+                <w:sz w:val="20"/>
+                <w:szCs w:val="20"/>
+              </w:rPr>
+            </w:pPr>
           </w:p>
         </w:tc>
       </w:tr>
@@ -1688,6 +3157,7 @@
           <w:szCs w:val="26"/>
           <w:lang w:val="es-ES" w:eastAsia="ja-JP"/>
         </w:rPr>
+        <w:lastRenderedPageBreak/>
         <w:t xml:space="preserve">Requerimientos no funcionales </w:t>
       </w:r>
     </w:p>

</xml_diff>